<commit_message>
Actualización Documento con enlace a repositorio
</commit_message>
<xml_diff>
--- a/Potenciar Argentina.docx
+++ b/Potenciar Argentina.docx
@@ -227,13 +227,11 @@
       <w:pPr>
         <w:rPr>
           <w:rStyle w:val="nfasisintenso"/>
-          <w:lang w:val="pt-PT"/>
         </w:rPr>
       </w:pPr>
       <w:r>
         <w:rPr>
           <w:rStyle w:val="nfasisintenso"/>
-          <w:lang w:val="pt-PT"/>
         </w:rPr>
         <w:t>Alumna/o: Miguel Leon – DNI 95.719.487</w:t>
       </w:r>
@@ -388,7 +386,15 @@
         <w:t xml:space="preserve"> La implementación debe permitir realizar reservas de productos</w:t>
       </w:r>
       <w:r>
-        <w:t>, visualizando el costo del mismo y medio de pago preferido por el usuario.</w:t>
+        <w:t xml:space="preserve">, visualizando el costo </w:t>
+      </w:r>
+      <w:proofErr w:type="gramStart"/>
+      <w:r>
+        <w:t>del mismo</w:t>
+      </w:r>
+      <w:proofErr w:type="gramEnd"/>
+      <w:r>
+        <w:t xml:space="preserve"> y medio de pago preferido por el usuario.</w:t>
       </w:r>
     </w:p>
     <w:p>
@@ -415,7 +421,27 @@
           <w:sz w:val="22"/>
           <w:szCs w:val="22"/>
         </w:rPr>
-        <w:t>Entre las opciones disponibles, se debe ofrecer de manera accesible la visualización de medios de contacto. Además se podrá consultar al usuario si desea dejar sus datos de contacto para posteriormente atender su consulta.</w:t>
+        <w:t xml:space="preserve">Entre las opciones disponibles, se debe ofrecer de manera accesible la visualización de medios de contacto. </w:t>
+      </w:r>
+      <w:proofErr w:type="gramStart"/>
+      <w:r>
+        <w:rPr>
+          <w:rFonts w:asciiTheme="minorHAnsi" w:eastAsiaTheme="minorHAnsi" w:hAnsiTheme="minorHAnsi" w:cstheme="minorBidi"/>
+          <w:color w:val="auto"/>
+          <w:sz w:val="22"/>
+          <w:szCs w:val="22"/>
+        </w:rPr>
+        <w:t>Además</w:t>
+      </w:r>
+      <w:proofErr w:type="gramEnd"/>
+      <w:r>
+        <w:rPr>
+          <w:rFonts w:asciiTheme="minorHAnsi" w:eastAsiaTheme="minorHAnsi" w:hAnsiTheme="minorHAnsi" w:cstheme="minorBidi"/>
+          <w:color w:val="auto"/>
+          <w:sz w:val="22"/>
+          <w:szCs w:val="22"/>
+        </w:rPr>
+        <w:t xml:space="preserve"> se podrá consultar al usuario si desea dejar sus datos de contacto para posteriormente atender su consulta.</w:t>
       </w:r>
     </w:p>
     <w:p>
@@ -652,6 +678,30 @@
       <w:r>
         <w:t xml:space="preserve">El contenido del repositorio se puede encontrar en el siguiente enlace </w:t>
       </w:r>
+    </w:p>
+    <w:p>
+      <w:hyperlink r:id="rId7" w:history="1">
+        <w:r>
+          <w:rPr>
+            <w:rStyle w:val="Hipervnculo"/>
+          </w:rPr>
+          <w:t>Lacho-1301/</w:t>
+        </w:r>
+        <w:proofErr w:type="spellStart"/>
+        <w:r>
+          <w:rPr>
+            <w:rStyle w:val="Hipervnculo"/>
+          </w:rPr>
+          <w:t>TFinal</w:t>
+        </w:r>
+        <w:proofErr w:type="spellEnd"/>
+        <w:r>
+          <w:rPr>
+            <w:rStyle w:val="Hipervnculo"/>
+          </w:rPr>
+          <w:t>: Trabajo final Potenciar Argentina (github.com)</w:t>
+        </w:r>
+      </w:hyperlink>
     </w:p>
     <w:p/>
     <w:sectPr>
@@ -1380,6 +1430,18 @@
       <w:color w:val="4472C4" w:themeColor="accent1"/>
     </w:rPr>
   </w:style>
+  <w:style w:type="character" w:styleId="Hipervnculo">
+    <w:name w:val="Hyperlink"/>
+    <w:basedOn w:val="Fuentedeprrafopredeter"/>
+    <w:uiPriority w:val="99"/>
+    <w:semiHidden/>
+    <w:unhideWhenUsed/>
+    <w:rsid w:val="00913C15"/>
+    <w:rPr>
+      <w:color w:val="0000FF"/>
+      <w:u w:val="single"/>
+    </w:rPr>
+  </w:style>
 </w:styles>
 </file>
 

</xml_diff>

<commit_message>
se agrega un punto al final test
</commit_message>
<xml_diff>
--- a/Potenciar Argentina.docx
+++ b/Potenciar Argentina.docx
@@ -227,13 +227,11 @@
       <w:pPr>
         <w:rPr>
           <w:rStyle w:val="nfasisintenso"/>
-          <w:lang w:val="pt-PT"/>
         </w:rPr>
       </w:pPr>
       <w:r>
         <w:rPr>
           <w:rStyle w:val="nfasisintenso"/>
-          <w:lang w:val="pt-PT"/>
         </w:rPr>
         <w:t>Alumna/o: Miguel Leon – DNI 95.719.487</w:t>
       </w:r>
@@ -388,7 +386,15 @@
         <w:t xml:space="preserve"> La implementación debe permitir realizar reservas de productos</w:t>
       </w:r>
       <w:r>
-        <w:t>, visualizando el costo del mismo y medio de pago preferido por el usuario.</w:t>
+        <w:t xml:space="preserve">, visualizando el costo </w:t>
+      </w:r>
+      <w:proofErr w:type="gramStart"/>
+      <w:r>
+        <w:t>del mismo</w:t>
+      </w:r>
+      <w:proofErr w:type="gramEnd"/>
+      <w:r>
+        <w:t xml:space="preserve"> y medio de pago preferido por el usuario.</w:t>
       </w:r>
     </w:p>
     <w:p>
@@ -415,7 +421,27 @@
           <w:sz w:val="22"/>
           <w:szCs w:val="22"/>
         </w:rPr>
-        <w:t>Entre las opciones disponibles, se debe ofrecer de manera accesible la visualización de medios de contacto. Además se podrá consultar al usuario si desea dejar sus datos de contacto para posteriormente atender su consulta.</w:t>
+        <w:t xml:space="preserve">Entre las opciones disponibles, se debe ofrecer de manera accesible la visualización de medios de contacto. </w:t>
+      </w:r>
+      <w:proofErr w:type="gramStart"/>
+      <w:r>
+        <w:rPr>
+          <w:rFonts w:asciiTheme="minorHAnsi" w:eastAsiaTheme="minorHAnsi" w:hAnsiTheme="minorHAnsi" w:cstheme="minorBidi"/>
+          <w:color w:val="auto"/>
+          <w:sz w:val="22"/>
+          <w:szCs w:val="22"/>
+        </w:rPr>
+        <w:t>Además</w:t>
+      </w:r>
+      <w:proofErr w:type="gramEnd"/>
+      <w:r>
+        <w:rPr>
+          <w:rFonts w:asciiTheme="minorHAnsi" w:eastAsiaTheme="minorHAnsi" w:hAnsiTheme="minorHAnsi" w:cstheme="minorBidi"/>
+          <w:color w:val="auto"/>
+          <w:sz w:val="22"/>
+          <w:szCs w:val="22"/>
+        </w:rPr>
+        <w:t xml:space="preserve"> se podrá consultar al usuario si desea dejar sus datos de contacto para posteriormente atender su consulta.</w:t>
       </w:r>
     </w:p>
     <w:p>
@@ -653,7 +679,35 @@
         <w:t xml:space="preserve">El contenido del repositorio se puede encontrar en el siguiente enlace </w:t>
       </w:r>
     </w:p>
-    <w:p/>
+    <w:p>
+      <w:hyperlink r:id="rId7" w:history="1">
+        <w:r>
+          <w:rPr>
+            <w:rStyle w:val="Hipervnculo"/>
+          </w:rPr>
+          <w:t>Lacho-1301/</w:t>
+        </w:r>
+        <w:proofErr w:type="spellStart"/>
+        <w:r>
+          <w:rPr>
+            <w:rStyle w:val="Hipervnculo"/>
+          </w:rPr>
+          <w:t>TFinal</w:t>
+        </w:r>
+        <w:proofErr w:type="spellEnd"/>
+        <w:r>
+          <w:rPr>
+            <w:rStyle w:val="Hipervnculo"/>
+          </w:rPr>
+          <w:t>: Trabajo final Potenciar Argentina (github.com)</w:t>
+        </w:r>
+      </w:hyperlink>
+    </w:p>
+    <w:p>
+      <w:r>
+        <w:t>.</w:t>
+      </w:r>
+    </w:p>
     <w:sectPr>
       <w:pgSz w:w="11906" w:h="16838"/>
       <w:pgMar w:top="1417" w:right="1701" w:bottom="1417" w:left="1701" w:header="708" w:footer="708" w:gutter="0"/>
@@ -1380,6 +1434,18 @@
       <w:color w:val="4472C4" w:themeColor="accent1"/>
     </w:rPr>
   </w:style>
+  <w:style w:type="character" w:styleId="Hipervnculo">
+    <w:name w:val="Hyperlink"/>
+    <w:basedOn w:val="Fuentedeprrafopredeter"/>
+    <w:uiPriority w:val="99"/>
+    <w:semiHidden/>
+    <w:unhideWhenUsed/>
+    <w:rsid w:val="00913C15"/>
+    <w:rPr>
+      <w:color w:val="0000FF"/>
+      <w:u w:val="single"/>
+    </w:rPr>
+  </w:style>
 </w:styles>
 </file>
 

</xml_diff>